<commit_message>
table with merged cells handling
</commit_message>
<xml_diff>
--- a/examples/merged_cells_example.docx
+++ b/examples/merged_cells_example.docx
@@ -21,6 +21,14 @@
           <w:sz w:val="36"/>
         </w:rPr>
         <w:t>Table example</w:t>
+      </w:r>
+      <w:r>
+        <w:rPr>
+          <w:b/>
+          <w:bCs/>
+          <w:sz w:val="36"/>
+        </w:rPr>
+        <w:t>s</w:t>
       </w:r>
     </w:p>
     <w:p>
@@ -51,7 +59,7 @@
         <w:gridCol w:w="1616"/>
         <w:gridCol w:w="1711"/>
         <w:gridCol w:w="3328"/>
-        <w:gridCol w:w="2983"/>
+        <w:gridCol w:w="2982"/>
       </w:tblGrid>
       <w:tr>
         <w:trPr/>
@@ -68,6 +76,7 @@
           <w:p>
             <w:pPr>
               <w:pStyle w:val="TableContents"/>
+              <w:widowControl w:val="false"/>
               <w:bidi w:val="0"/>
               <w:jc w:val="center"/>
               <w:rPr>
@@ -87,7 +96,7 @@
         </w:tc>
         <w:tc>
           <w:tcPr>
-            <w:tcW w:w="6311" w:type="dxa"/>
+            <w:tcW w:w="6310" w:type="dxa"/>
             <w:gridSpan w:val="2"/>
             <w:tcBorders>
               <w:top w:val="single" w:sz="2" w:space="0" w:color="000000"/>
@@ -99,6 +108,7 @@
           <w:p>
             <w:pPr>
               <w:pStyle w:val="TableContents"/>
+              <w:widowControl w:val="false"/>
               <w:bidi w:val="0"/>
               <w:jc w:val="center"/>
               <w:rPr>
@@ -130,6 +140,7 @@
           <w:p>
             <w:pPr>
               <w:pStyle w:val="TableContents"/>
+              <w:widowControl w:val="false"/>
               <w:bidi w:val="0"/>
               <w:jc w:val="center"/>
               <w:rPr>
@@ -158,6 +169,7 @@
           <w:p>
             <w:pPr>
               <w:pStyle w:val="TableContents"/>
+              <w:widowControl w:val="false"/>
               <w:bidi w:val="0"/>
               <w:jc w:val="center"/>
               <w:rPr>
@@ -186,6 +198,7 @@
           <w:p>
             <w:pPr>
               <w:pStyle w:val="TableContents"/>
+              <w:widowControl w:val="false"/>
               <w:bidi w:val="0"/>
               <w:jc w:val="center"/>
               <w:rPr>
@@ -205,7 +218,7 @@
         </w:tc>
         <w:tc>
           <w:tcPr>
-            <w:tcW w:w="2983" w:type="dxa"/>
+            <w:tcW w:w="2982" w:type="dxa"/>
             <w:tcBorders>
               <w:start w:val="single" w:sz="2" w:space="0" w:color="000000"/>
               <w:bottom w:val="single" w:sz="2" w:space="0" w:color="000000"/>
@@ -215,6 +228,7 @@
           <w:p>
             <w:pPr>
               <w:pStyle w:val="TableContents"/>
+              <w:widowControl w:val="false"/>
               <w:bidi w:val="0"/>
               <w:jc w:val="center"/>
               <w:rPr>
@@ -247,6 +261,7 @@
           <w:p>
             <w:pPr>
               <w:pStyle w:val="TableContents"/>
+              <w:widowControl w:val="false"/>
               <w:bidi w:val="0"/>
               <w:jc w:val="start"/>
               <w:rPr/>
@@ -269,6 +284,7 @@
           <w:p>
             <w:pPr>
               <w:pStyle w:val="TableContents"/>
+              <w:widowControl w:val="false"/>
               <w:bidi w:val="0"/>
               <w:jc w:val="start"/>
               <w:rPr/>
@@ -281,7 +297,7 @@
         </w:tc>
         <w:tc>
           <w:tcPr>
-            <w:tcW w:w="6311" w:type="dxa"/>
+            <w:tcW w:w="6310" w:type="dxa"/>
             <w:gridSpan w:val="2"/>
             <w:tcBorders>
               <w:start w:val="single" w:sz="2" w:space="0" w:color="000000"/>
@@ -292,6 +308,7 @@
           <w:p>
             <w:pPr>
               <w:pStyle w:val="TableContents"/>
+              <w:widowControl w:val="false"/>
               <w:bidi w:val="0"/>
               <w:jc w:val="start"/>
               <w:rPr/>
@@ -317,6 +334,7 @@
           <w:p>
             <w:pPr>
               <w:pStyle w:val="TableContents"/>
+              <w:widowControl w:val="false"/>
               <w:bidi w:val="0"/>
               <w:jc w:val="start"/>
               <w:rPr/>
@@ -338,6 +356,7 @@
           <w:p>
             <w:pPr>
               <w:pStyle w:val="TableContents"/>
+              <w:widowControl w:val="false"/>
               <w:bidi w:val="0"/>
               <w:jc w:val="start"/>
               <w:rPr/>
@@ -349,7 +368,7 @@
         </w:tc>
         <w:tc>
           <w:tcPr>
-            <w:tcW w:w="6311" w:type="dxa"/>
+            <w:tcW w:w="6310" w:type="dxa"/>
             <w:gridSpan w:val="2"/>
             <w:tcBorders>
               <w:start w:val="single" w:sz="2" w:space="0" w:color="000000"/>
@@ -360,6 +379,7 @@
           <w:p>
             <w:pPr>
               <w:pStyle w:val="TableContents"/>
+              <w:widowControl w:val="false"/>
               <w:bidi w:val="0"/>
               <w:jc w:val="start"/>
               <w:rPr/>
@@ -367,6 +387,288 @@
             <w:r>
               <w:rPr/>
               <w:t>Horizontally split cells 2</w:t>
+            </w:r>
+          </w:p>
+        </w:tc>
+      </w:tr>
+    </w:tbl>
+    <w:p>
+      <w:pPr>
+        <w:pStyle w:val="Normal"/>
+        <w:bidi w:val="0"/>
+        <w:jc w:val="start"/>
+        <w:rPr/>
+      </w:pPr>
+      <w:r>
+        <w:rPr/>
+      </w:r>
+    </w:p>
+    <w:tbl>
+      <w:tblPr>
+        <w:tblW w:w="9638" w:type="dxa"/>
+        <w:jc w:val="start"/>
+        <w:tblInd w:w="0" w:type="dxa"/>
+        <w:tblLayout w:type="fixed"/>
+        <w:tblCellMar>
+          <w:top w:w="55" w:type="dxa"/>
+          <w:start w:w="55" w:type="dxa"/>
+          <w:bottom w:w="55" w:type="dxa"/>
+          <w:end w:w="55" w:type="dxa"/>
+        </w:tblCellMar>
+      </w:tblPr>
+      <w:tblGrid>
+        <w:gridCol w:w="1927"/>
+        <w:gridCol w:w="1928"/>
+        <w:gridCol w:w="1927"/>
+        <w:gridCol w:w="1928"/>
+        <w:gridCol w:w="964"/>
+        <w:gridCol w:w="964"/>
+      </w:tblGrid>
+      <w:tr>
+        <w:trPr/>
+        <w:tc>
+          <w:tcPr>
+            <w:tcW w:w="1927" w:type="dxa"/>
+            <w:tcBorders>
+              <w:top w:val="single" w:sz="2" w:space="0" w:color="000000"/>
+              <w:start w:val="single" w:sz="2" w:space="0" w:color="000000"/>
+              <w:bottom w:val="single" w:sz="2" w:space="0" w:color="000000"/>
+            </w:tcBorders>
+          </w:tcPr>
+          <w:p>
+            <w:pPr>
+              <w:pStyle w:val="TableContents"/>
+              <w:rPr/>
+            </w:pPr>
+            <w:r>
+              <w:rPr/>
+              <w:t>cell1</w:t>
+            </w:r>
+          </w:p>
+        </w:tc>
+        <w:tc>
+          <w:tcPr>
+            <w:tcW w:w="1928" w:type="dxa"/>
+            <w:tcBorders>
+              <w:top w:val="single" w:sz="2" w:space="0" w:color="000000"/>
+              <w:start w:val="single" w:sz="2" w:space="0" w:color="000000"/>
+              <w:bottom w:val="single" w:sz="2" w:space="0" w:color="000000"/>
+            </w:tcBorders>
+          </w:tcPr>
+          <w:p>
+            <w:pPr>
+              <w:pStyle w:val="TableContents"/>
+              <w:rPr/>
+            </w:pPr>
+            <w:r>
+              <w:rPr/>
+              <w:t>cell2</w:t>
+            </w:r>
+          </w:p>
+        </w:tc>
+        <w:tc>
+          <w:tcPr>
+            <w:tcW w:w="5783" w:type="dxa"/>
+            <w:gridSpan w:val="4"/>
+            <w:tcBorders>
+              <w:top w:val="single" w:sz="2" w:space="0" w:color="000000"/>
+              <w:start w:val="single" w:sz="2" w:space="0" w:color="000000"/>
+              <w:bottom w:val="single" w:sz="2" w:space="0" w:color="000000"/>
+              <w:end w:val="single" w:sz="2" w:space="0" w:color="000000"/>
+            </w:tcBorders>
+          </w:tcPr>
+          <w:p>
+            <w:pPr>
+              <w:pStyle w:val="TableContents"/>
+              <w:rPr/>
+            </w:pPr>
+            <w:r>
+              <w:rPr/>
+              <w:t>Horizontally merged</w:t>
+            </w:r>
+          </w:p>
+        </w:tc>
+      </w:tr>
+      <w:tr>
+        <w:trPr/>
+        <w:tc>
+          <w:tcPr>
+            <w:tcW w:w="3855" w:type="dxa"/>
+            <w:gridSpan w:val="2"/>
+            <w:vMerge w:val="restart"/>
+            <w:tcBorders>
+              <w:start w:val="single" w:sz="2" w:space="0" w:color="000000"/>
+              <w:bottom w:val="single" w:sz="2" w:space="0" w:color="000000"/>
+            </w:tcBorders>
+          </w:tcPr>
+          <w:p>
+            <w:pPr>
+              <w:pStyle w:val="TableContents"/>
+              <w:rPr/>
+            </w:pPr>
+            <w:r>
+              <w:rPr/>
+              <w:t>Vertically and horizontally merged cells</w:t>
+            </w:r>
+          </w:p>
+        </w:tc>
+        <w:tc>
+          <w:tcPr>
+            <w:tcW w:w="1927" w:type="dxa"/>
+            <w:tcBorders>
+              <w:start w:val="single" w:sz="2" w:space="0" w:color="000000"/>
+              <w:bottom w:val="single" w:sz="2" w:space="0" w:color="000000"/>
+            </w:tcBorders>
+          </w:tcPr>
+          <w:p>
+            <w:pPr>
+              <w:pStyle w:val="TableContents"/>
+              <w:rPr/>
+            </w:pPr>
+            <w:r>
+              <w:rPr/>
+              <w:t>cell3</w:t>
+            </w:r>
+          </w:p>
+        </w:tc>
+        <w:tc>
+          <w:tcPr>
+            <w:tcW w:w="1928" w:type="dxa"/>
+            <w:vMerge w:val="restart"/>
+            <w:tcBorders>
+              <w:start w:val="single" w:sz="2" w:space="0" w:color="000000"/>
+              <w:bottom w:val="single" w:sz="2" w:space="0" w:color="000000"/>
+            </w:tcBorders>
+          </w:tcPr>
+          <w:p>
+            <w:pPr>
+              <w:pStyle w:val="TableContents"/>
+              <w:rPr/>
+            </w:pPr>
+            <w:r>
+              <w:rPr/>
+              <w:t>Vertically merged</w:t>
+            </w:r>
+          </w:p>
+        </w:tc>
+        <w:tc>
+          <w:tcPr>
+            <w:tcW w:w="1928" w:type="dxa"/>
+            <w:gridSpan w:val="2"/>
+            <w:tcBorders>
+              <w:start w:val="single" w:sz="2" w:space="0" w:color="000000"/>
+              <w:bottom w:val="single" w:sz="2" w:space="0" w:color="000000"/>
+              <w:end w:val="single" w:sz="2" w:space="0" w:color="000000"/>
+            </w:tcBorders>
+          </w:tcPr>
+          <w:p>
+            <w:pPr>
+              <w:pStyle w:val="TableContents"/>
+              <w:rPr/>
+            </w:pPr>
+            <w:r>
+              <w:rPr/>
+              <w:t>cell4</w:t>
+            </w:r>
+          </w:p>
+        </w:tc>
+      </w:tr>
+      <w:tr>
+        <w:trPr/>
+        <w:tc>
+          <w:tcPr>
+            <w:tcW w:w="3855" w:type="dxa"/>
+            <w:gridSpan w:val="2"/>
+            <w:vMerge w:val="continue"/>
+            <w:tcBorders>
+              <w:start w:val="single" w:sz="2" w:space="0" w:color="000000"/>
+              <w:bottom w:val="single" w:sz="2" w:space="0" w:color="000000"/>
+            </w:tcBorders>
+          </w:tcPr>
+          <w:p>
+            <w:pPr>
+              <w:pStyle w:val="TableContents"/>
+              <w:rPr/>
+            </w:pPr>
+            <w:r>
+              <w:rPr/>
+            </w:r>
+          </w:p>
+        </w:tc>
+        <w:tc>
+          <w:tcPr>
+            <w:tcW w:w="1927" w:type="dxa"/>
+            <w:tcBorders>
+              <w:start w:val="single" w:sz="2" w:space="0" w:color="000000"/>
+              <w:bottom w:val="single" w:sz="2" w:space="0" w:color="000000"/>
+            </w:tcBorders>
+          </w:tcPr>
+          <w:p>
+            <w:pPr>
+              <w:pStyle w:val="TableContents"/>
+              <w:rPr/>
+            </w:pPr>
+            <w:r>
+              <w:rPr/>
+              <w:t>cell5</w:t>
+            </w:r>
+          </w:p>
+        </w:tc>
+        <w:tc>
+          <w:tcPr>
+            <w:tcW w:w="1928" w:type="dxa"/>
+            <w:vMerge w:val="continue"/>
+            <w:tcBorders>
+              <w:start w:val="single" w:sz="2" w:space="0" w:color="000000"/>
+              <w:bottom w:val="single" w:sz="2" w:space="0" w:color="000000"/>
+            </w:tcBorders>
+          </w:tcPr>
+          <w:p>
+            <w:pPr>
+              <w:pStyle w:val="TableContents"/>
+              <w:rPr/>
+            </w:pPr>
+            <w:r>
+              <w:rPr/>
+            </w:r>
+          </w:p>
+        </w:tc>
+        <w:tc>
+          <w:tcPr>
+            <w:tcW w:w="964" w:type="dxa"/>
+            <w:tcBorders>
+              <w:start w:val="single" w:sz="2" w:space="0" w:color="000000"/>
+              <w:bottom w:val="single" w:sz="2" w:space="0" w:color="000000"/>
+            </w:tcBorders>
+          </w:tcPr>
+          <w:p>
+            <w:pPr>
+              <w:pStyle w:val="TableContents"/>
+              <w:rPr/>
+            </w:pPr>
+            <w:r>
+              <w:rPr/>
+              <w:t>v1</w:t>
+            </w:r>
+          </w:p>
+        </w:tc>
+        <w:tc>
+          <w:tcPr>
+            <w:tcW w:w="964" w:type="dxa"/>
+            <w:tcBorders>
+              <w:start w:val="single" w:sz="2" w:space="0" w:color="000000"/>
+              <w:bottom w:val="single" w:sz="2" w:space="0" w:color="000000"/>
+              <w:end w:val="single" w:sz="2" w:space="0" w:color="000000"/>
+            </w:tcBorders>
+          </w:tcPr>
+          <w:p>
+            <w:pPr>
+              <w:pStyle w:val="TableContents"/>
+              <w:rPr/>
+            </w:pPr>
+            <w:r>
+              <w:rPr/>
+              <w:t>v2</w:t>
             </w:r>
           </w:p>
         </w:tc>
@@ -390,6 +692,7 @@
       <w:pgNumType w:fmt="decimal"/>
       <w:formProt w:val="false"/>
       <w:textDirection w:val="lrTb"/>
+      <w:docGrid w:type="default" w:linePitch="100" w:charSpace="0"/>
     </w:sectPr>
   </w:body>
 </w:document>
@@ -409,7 +712,6 @@
     </w:rPrDefault>
     <w:pPrDefault>
       <w:pPr>
-        <w:widowControl/>
         <w:suppressAutoHyphens w:val="true"/>
       </w:pPr>
     </w:pPrDefault>
@@ -419,7 +721,10 @@
     <w:qFormat/>
     <w:pPr>
       <w:widowControl/>
+      <w:suppressAutoHyphens w:val="true"/>
       <w:bidi w:val="0"/>
+      <w:spacing w:before="0" w:after="0"/>
+      <w:jc w:val="start"/>
     </w:pPr>
     <w:rPr>
       <w:rFonts w:ascii="Liberation Serif" w:hAnsi="Liberation Serif" w:eastAsia="Songti SC" w:cs="Arial Unicode MS"/>

</xml_diff>